<commit_message>
Add loading screen. Fix Home Page. Add PictureBoard template
</commit_message>
<xml_diff>
--- a/DesignAsset/Source.docx
+++ b/DesignAsset/Source.docx
@@ -6,81 +6,318 @@
       <w:r>
         <w:t>Meditation Icon:</w:t>
       </w:r>
+    </w:p>
+    <w:p>
+      <w:r>
+        <w:t xml:space="preserve">&lt;div&gt;Icons made by &lt;a </w:t>
+      </w:r>
+      <w:proofErr w:type="spellStart"/>
+      <w:r>
+        <w:t>href</w:t>
+      </w:r>
+      <w:proofErr w:type="spellEnd"/>
+      <w:r>
+        <w:t>="https://www.freepik.com/" title="</w:t>
+      </w:r>
+      <w:proofErr w:type="spellStart"/>
+      <w:r>
+        <w:t>Freepik</w:t>
+      </w:r>
+      <w:proofErr w:type="spellEnd"/>
+      <w:r>
+        <w:t>"&gt;</w:t>
+      </w:r>
+      <w:proofErr w:type="spellStart"/>
+      <w:r>
+        <w:t>Freepik</w:t>
+      </w:r>
+      <w:proofErr w:type="spellEnd"/>
+      <w:r>
+        <w:t xml:space="preserve">&lt;/a&gt; from &lt;a </w:t>
+      </w:r>
+      <w:proofErr w:type="spellStart"/>
+      <w:r>
+        <w:t>href</w:t>
+      </w:r>
+      <w:proofErr w:type="spellEnd"/>
+      <w:r>
+        <w:t xml:space="preserve">="https://www.flaticon.com/" </w:t>
+      </w:r>
+      <w:r>
+        <w:tab/>
+      </w:r>
+      <w:r>
+        <w:tab/>
+      </w:r>
+      <w:r>
+        <w:tab/>
+        <w:t xml:space="preserve">    title="</w:t>
+      </w:r>
+      <w:proofErr w:type="spellStart"/>
+      <w:r>
+        <w:t>Flaticon</w:t>
+      </w:r>
+      <w:proofErr w:type="spellEnd"/>
+      <w:r>
+        <w:t xml:space="preserve">"&gt;www.flaticon.com&lt;/a&gt; is licensed by &lt;a </w:t>
+      </w:r>
+      <w:proofErr w:type="spellStart"/>
+      <w:r>
+        <w:t>href</w:t>
+      </w:r>
+      <w:proofErr w:type="spellEnd"/>
+      <w:r>
+        <w:t xml:space="preserve">="http://creativecommons.org/licenses/by/3.0/" </w:t>
+      </w:r>
+      <w:r>
+        <w:tab/>
+      </w:r>
+      <w:r>
+        <w:tab/>
+      </w:r>
+      <w:r>
+        <w:tab/>
+        <w:t xml:space="preserve">    title="Creative Commons BY 3.0" target="_blank"&gt;CC 3.0 BY&lt;/a&gt;&lt;/div&gt;</w:t>
+      </w:r>
+    </w:p>
+    <w:p/>
+    <w:p>
+      <w:r>
+        <w:t>Uniform Icon:</w:t>
+      </w:r>
+    </w:p>
+    <w:p>
+      <w:r>
+        <w:t xml:space="preserve">&lt;div&gt;Icons made by &lt;a </w:t>
+      </w:r>
+      <w:proofErr w:type="spellStart"/>
+      <w:r>
+        <w:t>href</w:t>
+      </w:r>
+      <w:proofErr w:type="spellEnd"/>
+      <w:r>
+        <w:t>="https://www.flaticon.com/authors/smashicons" title="</w:t>
+      </w:r>
+      <w:proofErr w:type="spellStart"/>
+      <w:r>
+        <w:t>Smashicons</w:t>
+      </w:r>
+      <w:proofErr w:type="spellEnd"/>
+      <w:r>
+        <w:t>"&gt;</w:t>
+      </w:r>
+      <w:proofErr w:type="spellStart"/>
+      <w:r>
+        <w:t>Smashicons</w:t>
+      </w:r>
+      <w:proofErr w:type="spellEnd"/>
+      <w:r>
+        <w:t xml:space="preserve">&lt;/a&gt; from &lt;a </w:t>
+      </w:r>
+      <w:proofErr w:type="spellStart"/>
+      <w:r>
+        <w:t>href</w:t>
+      </w:r>
+      <w:proofErr w:type="spellEnd"/>
+      <w:r>
+        <w:t xml:space="preserve">="https://www.flaticon.com/" </w:t>
+      </w:r>
+      <w:r>
+        <w:tab/>
+      </w:r>
+      <w:r>
+        <w:tab/>
+      </w:r>
+      <w:r>
+        <w:tab/>
+        <w:t xml:space="preserve">    title="</w:t>
+      </w:r>
+      <w:proofErr w:type="spellStart"/>
+      <w:r>
+        <w:t>Flaticon</w:t>
+      </w:r>
+      <w:proofErr w:type="spellEnd"/>
+      <w:r>
+        <w:t xml:space="preserve">"&gt;www.flaticon.com&lt;/a&gt; is licensed by &lt;a </w:t>
+      </w:r>
+      <w:proofErr w:type="spellStart"/>
+      <w:r>
+        <w:t>href</w:t>
+      </w:r>
+      <w:proofErr w:type="spellEnd"/>
+      <w:r>
+        <w:t xml:space="preserve">="http://creativecommons.org/licenses/by/3.0/" </w:t>
+      </w:r>
+      <w:r>
+        <w:tab/>
+      </w:r>
+      <w:r>
+        <w:tab/>
+      </w:r>
+      <w:r>
+        <w:tab/>
+        <w:t xml:space="preserve">    title="Creative Commons BY 3.0" target="_blank"&gt;CC 3.0 BY&lt;/a&gt;&lt;/div&gt;</w:t>
+      </w:r>
+    </w:p>
+    <w:p/>
+    <w:p>
+      <w:r>
+        <w:t>Kicking Icon:</w:t>
+      </w:r>
+    </w:p>
+    <w:p>
+      <w:r>
+        <w:t xml:space="preserve">&lt;div&gt;Icons made by &lt;a </w:t>
+      </w:r>
+      <w:proofErr w:type="spellStart"/>
+      <w:r>
+        <w:t>href</w:t>
+      </w:r>
+      <w:proofErr w:type="spellEnd"/>
+      <w:r>
+        <w:t>="https://www.freepik.com/" title="</w:t>
+      </w:r>
+      <w:proofErr w:type="spellStart"/>
+      <w:r>
+        <w:t>Freepik</w:t>
+      </w:r>
+      <w:proofErr w:type="spellEnd"/>
+      <w:r>
+        <w:t>"&gt;</w:t>
+      </w:r>
+      <w:proofErr w:type="spellStart"/>
+      <w:r>
+        <w:t>Freepik</w:t>
+      </w:r>
+      <w:proofErr w:type="spellEnd"/>
+      <w:r>
+        <w:t xml:space="preserve">&lt;/a&gt; from &lt;a </w:t>
+      </w:r>
+      <w:proofErr w:type="spellStart"/>
+      <w:r>
+        <w:t>href</w:t>
+      </w:r>
+      <w:proofErr w:type="spellEnd"/>
+      <w:r>
+        <w:t xml:space="preserve">="https://www.flaticon.com/" </w:t>
+      </w:r>
+      <w:r>
+        <w:tab/>
+      </w:r>
+      <w:r>
+        <w:tab/>
+      </w:r>
+      <w:r>
+        <w:tab/>
+        <w:t xml:space="preserve">    title="</w:t>
+      </w:r>
+      <w:proofErr w:type="spellStart"/>
+      <w:r>
+        <w:t>Flaticon</w:t>
+      </w:r>
+      <w:proofErr w:type="spellEnd"/>
+      <w:r>
+        <w:t xml:space="preserve">"&gt;www.flaticon.com&lt;/a&gt; is licensed by &lt;a </w:t>
+      </w:r>
+      <w:proofErr w:type="spellStart"/>
+      <w:r>
+        <w:t>href</w:t>
+      </w:r>
+      <w:proofErr w:type="spellEnd"/>
+      <w:r>
+        <w:t xml:space="preserve">="http://creativecommons.org/licenses/by/3.0/" </w:t>
+      </w:r>
+      <w:r>
+        <w:tab/>
+      </w:r>
+      <w:r>
+        <w:tab/>
+      </w:r>
+      <w:r>
+        <w:tab/>
+        <w:t xml:space="preserve">    title="Creative Commons BY 3.0" target="_blank"&gt;CC 3.0 BY&lt;/a&gt;&lt;/div&gt;</w:t>
+      </w:r>
+    </w:p>
+    <w:p/>
+    <w:p>
+      <w:r>
+        <w:t xml:space="preserve">Yin Yang: </w:t>
+      </w:r>
+    </w:p>
+    <w:p>
+      <w:r>
+        <w:t xml:space="preserve">&lt;div&gt;Icons made by &lt;a </w:t>
+      </w:r>
+      <w:proofErr w:type="spellStart"/>
+      <w:r>
+        <w:t>href</w:t>
+      </w:r>
+      <w:proofErr w:type="spellEnd"/>
+      <w:r>
+        <w:t>="https://www.freepik.com/" title="</w:t>
+      </w:r>
+      <w:proofErr w:type="spellStart"/>
+      <w:r>
+        <w:t>Freepik</w:t>
+      </w:r>
+      <w:proofErr w:type="spellEnd"/>
+      <w:r>
+        <w:t>"&gt;</w:t>
+      </w:r>
+      <w:proofErr w:type="spellStart"/>
+      <w:r>
+        <w:t>Freepik</w:t>
+      </w:r>
+      <w:proofErr w:type="spellEnd"/>
+      <w:r>
+        <w:t xml:space="preserve">&lt;/a&gt; from &lt;a </w:t>
+      </w:r>
+      <w:proofErr w:type="spellStart"/>
+      <w:r>
+        <w:t>href</w:t>
+      </w:r>
+      <w:proofErr w:type="spellEnd"/>
+      <w:r>
+        <w:t xml:space="preserve">="https://www.flaticon.com/" </w:t>
+      </w:r>
+      <w:r>
+        <w:tab/>
+      </w:r>
+      <w:r>
+        <w:tab/>
+      </w:r>
+      <w:r>
+        <w:tab/>
+        <w:t xml:space="preserve">    title="</w:t>
+      </w:r>
+      <w:proofErr w:type="spellStart"/>
+      <w:r>
+        <w:t>Flaticon</w:t>
+      </w:r>
+      <w:proofErr w:type="spellEnd"/>
+      <w:r>
+        <w:t xml:space="preserve">"&gt;www.flaticon.com&lt;/a&gt; is licensed by &lt;a </w:t>
+      </w:r>
+      <w:proofErr w:type="spellStart"/>
+      <w:r>
+        <w:t>href</w:t>
+      </w:r>
+      <w:proofErr w:type="spellEnd"/>
+      <w:r>
+        <w:t xml:space="preserve">="http://creativecommons.org/licenses/by/3.0/" </w:t>
+      </w:r>
+      <w:r>
+        <w:tab/>
+      </w:r>
+      <w:r>
+        <w:tab/>
+      </w:r>
+      <w:r>
+        <w:tab/>
+        <w:t xml:space="preserve">    title="Creative Commons BY 3.0" target="_blank"&gt;CC 3.0 BY&lt;/a&gt;&lt;/div&gt;</w:t>
+      </w:r>
       <w:bookmarkStart w:id="0" w:name="_GoBack"/>
       <w:bookmarkEnd w:id="0"/>
-    </w:p>
-    <w:p>
-      <w:r>
-        <w:t xml:space="preserve">&lt;div&gt;Icons made by &lt;a </w:t>
-      </w:r>
-      <w:proofErr w:type="spellStart"/>
-      <w:r>
-        <w:t>href</w:t>
-      </w:r>
-      <w:proofErr w:type="spellEnd"/>
-      <w:r>
-        <w:t>="https://www.freepik.com/" title="</w:t>
-      </w:r>
-      <w:proofErr w:type="spellStart"/>
-      <w:r>
-        <w:t>Freepik</w:t>
-      </w:r>
-      <w:proofErr w:type="spellEnd"/>
-      <w:r>
-        <w:t>"&gt;</w:t>
-      </w:r>
-      <w:proofErr w:type="spellStart"/>
-      <w:r>
-        <w:t>Freepik</w:t>
-      </w:r>
-      <w:proofErr w:type="spellEnd"/>
-      <w:r>
-        <w:t xml:space="preserve">&lt;/a&gt; from &lt;a </w:t>
-      </w:r>
-      <w:proofErr w:type="spellStart"/>
-      <w:r>
-        <w:t>href</w:t>
-      </w:r>
-      <w:proofErr w:type="spellEnd"/>
-      <w:r>
-        <w:t xml:space="preserve">="https://www.flaticon.com/" </w:t>
-      </w:r>
-      <w:r>
-        <w:tab/>
-      </w:r>
-      <w:r>
-        <w:tab/>
-      </w:r>
-      <w:r>
-        <w:tab/>
-        <w:t xml:space="preserve">    title="</w:t>
-      </w:r>
-      <w:proofErr w:type="spellStart"/>
-      <w:r>
-        <w:t>Flaticon</w:t>
-      </w:r>
-      <w:proofErr w:type="spellEnd"/>
-      <w:r>
-        <w:t xml:space="preserve">"&gt;www.flaticon.com&lt;/a&gt; is licensed by &lt;a </w:t>
-      </w:r>
-      <w:proofErr w:type="spellStart"/>
-      <w:r>
-        <w:t>href</w:t>
-      </w:r>
-      <w:proofErr w:type="spellEnd"/>
-      <w:r>
-        <w:t xml:space="preserve">="http://creativecommons.org/licenses/by/3.0/" </w:t>
-      </w:r>
-      <w:r>
-        <w:tab/>
-      </w:r>
-      <w:r>
-        <w:tab/>
-      </w:r>
-      <w:r>
-        <w:tab/>
-        <w:t xml:space="preserve">    title="Creative Commons BY 3.0" target="_blank"&gt;CC 3.0 BY&lt;/a&gt;&lt;/div&gt;</w:t>
-      </w:r>
     </w:p>
     <w:sectPr>
       <w:pgSz w:w="12240" w:h="15840"/>
@@ -109,7 +346,7 @@
       </w:pPr>
     </w:pPrDefault>
   </w:docDefaults>
-  <w:latentStyles w:defLockedState="0" w:defUIPriority="99" w:defSemiHidden="0" w:defUnhideWhenUsed="0" w:defQFormat="0" w:count="375">
+  <w:latentStyles w:defLockedState="0" w:defUIPriority="99" w:defSemiHidden="0" w:defUnhideWhenUsed="0" w:defQFormat="0" w:count="376">
     <w:lsdException w:name="Normal" w:uiPriority="0" w:qFormat="1"/>
     <w:lsdException w:name="heading 1" w:uiPriority="9" w:qFormat="1"/>
     <w:lsdException w:name="heading 2" w:semiHidden="1" w:uiPriority="9" w:unhideWhenUsed="1" w:qFormat="1"/>
@@ -215,7 +452,6 @@
     <w:lsdException w:name="HTML Sample" w:semiHidden="1" w:unhideWhenUsed="1"/>
     <w:lsdException w:name="HTML Typewriter" w:semiHidden="1" w:unhideWhenUsed="1"/>
     <w:lsdException w:name="HTML Variable" w:semiHidden="1" w:unhideWhenUsed="1"/>
-    <w:lsdException w:name="Normal Table" w:semiHidden="1" w:unhideWhenUsed="1"/>
     <w:lsdException w:name="annotation subject" w:semiHidden="1" w:unhideWhenUsed="1"/>
     <w:lsdException w:name="No List" w:semiHidden="1" w:unhideWhenUsed="1"/>
     <w:lsdException w:name="Outline List 1" w:semiHidden="1" w:unhideWhenUsed="1"/>
@@ -262,10 +498,8 @@
     <w:lsdException w:name="Table Subtle 2" w:semiHidden="1" w:unhideWhenUsed="1"/>
     <w:lsdException w:name="Table Web 1" w:semiHidden="1" w:unhideWhenUsed="1"/>
     <w:lsdException w:name="Table Web 2" w:semiHidden="1" w:unhideWhenUsed="1"/>
-    <w:lsdException w:name="Table Web 3" w:semiHidden="1" w:unhideWhenUsed="1"/>
     <w:lsdException w:name="Balloon Text" w:semiHidden="1" w:unhideWhenUsed="1"/>
     <w:lsdException w:name="Table Grid" w:uiPriority="39"/>
-    <w:lsdException w:name="Table Theme" w:semiHidden="1" w:unhideWhenUsed="1"/>
     <w:lsdException w:name="Placeholder Text" w:semiHidden="1"/>
     <w:lsdException w:name="No Spacing" w:uiPriority="1" w:qFormat="1"/>
     <w:lsdException w:name="Light Shading" w:uiPriority="60"/>
@@ -485,6 +719,7 @@
     <w:lsdException w:name="Smart Hyperlink" w:semiHidden="1" w:unhideWhenUsed="1"/>
     <w:lsdException w:name="Hashtag" w:semiHidden="1" w:unhideWhenUsed="1"/>
     <w:lsdException w:name="Unresolved Mention" w:semiHidden="1" w:unhideWhenUsed="1"/>
+    <w:lsdException w:name="Smart Link" w:semiHidden="1" w:unhideWhenUsed="1"/>
   </w:latentStyles>
   <w:style w:type="paragraph" w:default="1" w:styleId="Normal">
     <w:name w:val="Normal"/>

</xml_diff>

<commit_message>
Fix Homescreen, Finish Picture screen. Start Trial class Screen
</commit_message>
<xml_diff>
--- a/DesignAsset/Source.docx
+++ b/DesignAsset/Source.docx
@@ -316,8 +316,89 @@
         <w:tab/>
         <w:t xml:space="preserve">    title="Creative Commons BY 3.0" target="_blank"&gt;CC 3.0 BY&lt;/a&gt;&lt;/div&gt;</w:t>
       </w:r>
+    </w:p>
+    <w:p/>
+    <w:p>
+      <w:proofErr w:type="spellStart"/>
+      <w:r>
+        <w:t>Michaelangelo</w:t>
+      </w:r>
+      <w:proofErr w:type="spellEnd"/>
+    </w:p>
+    <w:p>
       <w:bookmarkStart w:id="0" w:name="_GoBack"/>
       <w:bookmarkEnd w:id="0"/>
+      <w:r>
+        <w:t xml:space="preserve">&lt;div&gt;Icons made by &lt;a </w:t>
+      </w:r>
+      <w:proofErr w:type="spellStart"/>
+      <w:r>
+        <w:t>href</w:t>
+      </w:r>
+      <w:proofErr w:type="spellEnd"/>
+      <w:r>
+        <w:t>="https://www.flaticon.com/authors/surang" title="</w:t>
+      </w:r>
+      <w:proofErr w:type="spellStart"/>
+      <w:r>
+        <w:t>surang</w:t>
+      </w:r>
+      <w:proofErr w:type="spellEnd"/>
+      <w:r>
+        <w:t>"&gt;</w:t>
+      </w:r>
+      <w:proofErr w:type="spellStart"/>
+      <w:r>
+        <w:t>surang</w:t>
+      </w:r>
+      <w:proofErr w:type="spellEnd"/>
+      <w:r>
+        <w:t xml:space="preserve">&lt;/a&gt; from &lt;a </w:t>
+      </w:r>
+      <w:proofErr w:type="spellStart"/>
+      <w:r>
+        <w:t>href</w:t>
+      </w:r>
+      <w:proofErr w:type="spellEnd"/>
+      <w:r>
+        <w:t xml:space="preserve">="https://www.flaticon.com/" </w:t>
+      </w:r>
+      <w:r>
+        <w:tab/>
+      </w:r>
+      <w:r>
+        <w:tab/>
+      </w:r>
+      <w:r>
+        <w:tab/>
+        <w:t xml:space="preserve">    title="</w:t>
+      </w:r>
+      <w:proofErr w:type="spellStart"/>
+      <w:r>
+        <w:t>Flaticon</w:t>
+      </w:r>
+      <w:proofErr w:type="spellEnd"/>
+      <w:r>
+        <w:t xml:space="preserve">"&gt;www.flaticon.com&lt;/a&gt; is licensed by &lt;a </w:t>
+      </w:r>
+      <w:proofErr w:type="spellStart"/>
+      <w:r>
+        <w:t>href</w:t>
+      </w:r>
+      <w:proofErr w:type="spellEnd"/>
+      <w:r>
+        <w:t xml:space="preserve">="http://creativecommons.org/licenses/by/3.0/" </w:t>
+      </w:r>
+      <w:r>
+        <w:tab/>
+      </w:r>
+      <w:r>
+        <w:tab/>
+      </w:r>
+      <w:r>
+        <w:tab/>
+        <w:t xml:space="preserve">    title="Creative Commons BY 3.0" target="_blank"&gt;CC 3.0 BY&lt;/a&gt;&lt;/div&gt;</w:t>
+      </w:r>
     </w:p>
     <w:sectPr>
       <w:pgSz w:w="12240" w:h="15840"/>
@@ -452,6 +533,7 @@
     <w:lsdException w:name="HTML Sample" w:semiHidden="1" w:unhideWhenUsed="1"/>
     <w:lsdException w:name="HTML Typewriter" w:semiHidden="1" w:unhideWhenUsed="1"/>
     <w:lsdException w:name="HTML Variable" w:semiHidden="1" w:unhideWhenUsed="1"/>
+    <w:lsdException w:name="Normal Table" w:semiHidden="1" w:unhideWhenUsed="1"/>
     <w:lsdException w:name="annotation subject" w:semiHidden="1" w:unhideWhenUsed="1"/>
     <w:lsdException w:name="No List" w:semiHidden="1" w:unhideWhenUsed="1"/>
     <w:lsdException w:name="Outline List 1" w:semiHidden="1" w:unhideWhenUsed="1"/>
@@ -498,8 +580,10 @@
     <w:lsdException w:name="Table Subtle 2" w:semiHidden="1" w:unhideWhenUsed="1"/>
     <w:lsdException w:name="Table Web 1" w:semiHidden="1" w:unhideWhenUsed="1"/>
     <w:lsdException w:name="Table Web 2" w:semiHidden="1" w:unhideWhenUsed="1"/>
+    <w:lsdException w:name="Table Web 3" w:semiHidden="1" w:unhideWhenUsed="1"/>
     <w:lsdException w:name="Balloon Text" w:semiHidden="1" w:unhideWhenUsed="1"/>
     <w:lsdException w:name="Table Grid" w:uiPriority="39"/>
+    <w:lsdException w:name="Table Theme" w:semiHidden="1" w:unhideWhenUsed="1"/>
     <w:lsdException w:name="Placeholder Text" w:semiHidden="1"/>
     <w:lsdException w:name="No Spacing" w:uiPriority="1" w:qFormat="1"/>
     <w:lsdException w:name="Light Shading" w:uiPriority="60"/>

</xml_diff>